<commit_message>
Updated Report and Prezzo
Edits to report
</commit_message>
<xml_diff>
--- a/Weather and Crime Data Analysis Report.docx
+++ b/Weather and Crime Data Analysis Report.docx
@@ -19,7 +19,7 @@
         <mc:AlternateContent>
           <mc:Choice Requires="wpg">
             <w:drawing>
-              <wp:anchor distT="0" distB="0" distL="114300" distR="114300" simplePos="0" relativeHeight="251662336" behindDoc="0" locked="0" layoutInCell="1" allowOverlap="1" wp14:anchorId="086BFFDA" wp14:editId="1EAB682F">
+              <wp:anchor distT="0" distB="0" distL="114300" distR="114300" simplePos="0" relativeHeight="251658241" behindDoc="0" locked="0" layoutInCell="1" allowOverlap="1" wp14:anchorId="086BFFDA" wp14:editId="1EAB682F">
                 <wp:simplePos x="0" y="0"/>
                 <wp:positionH relativeFrom="column">
                   <wp:posOffset>635</wp:posOffset>
@@ -332,12 +332,8 @@
       <w:pPr>
         <w:pStyle w:val="ContactInfo"/>
         <w:sectPr>
-          <w:headerReference w:type="even" r:id="rId18"/>
-          <w:headerReference w:type="default" r:id="rId19"/>
-          <w:footerReference w:type="even" r:id="rId20"/>
-          <w:footerReference w:type="default" r:id="rId21"/>
-          <w:headerReference w:type="first" r:id="rId22"/>
-          <w:footerReference w:type="first" r:id="rId23"/>
+          <w:headerReference w:type="default" r:id="rId18"/>
+          <w:footerReference w:type="default" r:id="rId19"/>
           <w:pgSz w:w="12240" w:h="15840"/>
           <w:pgMar w:top="1728" w:right="1800" w:bottom="1440" w:left="1800" w:header="720" w:footer="720" w:gutter="0"/>
           <w:pgNumType w:start="0"/>
@@ -413,6 +409,7 @@
       <w:pPr>
         <w:pStyle w:val="ContactInfo"/>
         <w:sectPr>
+          <w:headerReference w:type="first" r:id="rId20"/>
           <w:pgSz w:w="12240" w:h="15840"/>
           <w:pgMar w:top="1728" w:right="1800" w:bottom="1440" w:left="1800" w:header="720" w:footer="720" w:gutter="0"/>
           <w:pgNumType w:start="0"/>
@@ -611,7 +608,7 @@
                 <w:rStyle w:val="FootnoteReference"/>
                 <w:color w:val="FFFFFF" w:themeColor="background1"/>
               </w:rPr>
-              <w:footnoteReference w:id="1"/>
+              <w:footnoteReference w:id="2"/>
             </w:r>
           </w:p>
         </w:tc>
@@ -849,7 +846,13 @@
         <w:t xml:space="preserve">.  </w:t>
       </w:r>
       <w:r>
-        <w:t>From each data source website we only filtered for the applicable testing period and retrieved all data attributes provided by the website.  No additional filtering was performed as part of the data collection.</w:t>
+        <w:t xml:space="preserve">From each data source </w:t>
+      </w:r>
+      <w:r>
+        <w:t>website,</w:t>
+      </w:r>
+      <w:r>
+        <w:t xml:space="preserve"> we only filtered for the applicable testing period and retrieved all data attributes provided by the website.  No additional filtering was performed as part of the data collection.</w:t>
       </w:r>
     </w:p>
     <w:p>
@@ -936,7 +939,7 @@
         <mc:AlternateContent>
           <mc:Choice Requires="wpg">
             <w:drawing>
-              <wp:anchor distT="0" distB="0" distL="114300" distR="114300" simplePos="0" relativeHeight="251660288" behindDoc="0" locked="0" layoutInCell="1" allowOverlap="1" wp14:anchorId="63FB2445" wp14:editId="6E2120B2">
+              <wp:anchor distT="0" distB="0" distL="114300" distR="114300" simplePos="0" relativeHeight="251658240" behindDoc="0" locked="0" layoutInCell="1" allowOverlap="1" wp14:anchorId="63FB2445" wp14:editId="6E2120B2">
                 <wp:simplePos x="0" y="0"/>
                 <wp:positionH relativeFrom="page">
                   <wp:align>center</wp:align>
@@ -969,7 +972,7 @@
                           </pic:cNvPicPr>
                         </pic:nvPicPr>
                         <pic:blipFill>
-                          <a:blip r:embed="rId24" cstate="print">
+                          <a:blip r:embed="rId21" cstate="print">
                             <a:extLst>
                               <a:ext uri="{28A0092B-C50C-407E-A947-70E740481C1C}">
                                 <a14:useLocalDpi xmlns:a14="http://schemas.microsoft.com/office/drawing/2010/main" val="0"/>
@@ -1008,7 +1011,7 @@
                           </pic:cNvPicPr>
                         </pic:nvPicPr>
                         <pic:blipFill>
-                          <a:blip r:embed="rId25" cstate="print">
+                          <a:blip r:embed="rId22" cstate="print">
                             <a:extLst>
                               <a:ext uri="{28A0092B-C50C-407E-A947-70E740481C1C}">
                                 <a14:useLocalDpi xmlns:a14="http://schemas.microsoft.com/office/drawing/2010/main" val="0"/>
@@ -1114,7 +1117,13 @@
         <w:t>The raw c</w:t>
       </w:r>
       <w:r>
-        <w:t xml:space="preserve">rime data was reviewed and we noted that each city has its own classification methodology.  In order for any </w:t>
+        <w:t xml:space="preserve">rime data was </w:t>
+      </w:r>
+      <w:r>
+        <w:t>reviewed,</w:t>
+      </w:r>
+      <w:r>
+        <w:t xml:space="preserve"> and we noted that each city has its own classification methodology.  In order for any </w:t>
       </w:r>
       <w:r>
         <w:t>analysis</w:t>
@@ -1199,14 +1208,30 @@
         <w:lastRenderedPageBreak/>
         <w:t xml:space="preserve">Table </w:t>
       </w:r>
-      <w:fldSimple w:instr=" SEQ Table \* ARABIC ">
-        <w:r>
-          <w:rPr>
-            <w:noProof/>
-          </w:rPr>
-          <w:t>1</w:t>
-        </w:r>
-      </w:fldSimple>
+      <w:r>
+        <w:fldChar w:fldCharType="begin"/>
+      </w:r>
+      <w:r>
+        <w:instrText xml:space="preserve"> SEQ </w:instrText>
+      </w:r>
+      <w:r>
+        <w:instrText xml:space="preserve">Table \* ARABIC </w:instrText>
+      </w:r>
+      <w:r>
+        <w:fldChar w:fldCharType="separate"/>
+      </w:r>
+      <w:r>
+        <w:rPr>
+          <w:noProof/>
+        </w:rPr>
+        <w:t>1</w:t>
+      </w:r>
+      <w:r>
+        <w:rPr>
+          <w:noProof/>
+        </w:rPr>
+        <w:fldChar w:fldCharType="end"/>
+      </w:r>
       <w:r>
         <w:t xml:space="preserve"> - Crime Categories</w:t>
       </w:r>
@@ -1272,7 +1297,7 @@
                 <w:rStyle w:val="EndnoteReference"/>
                 <w:color w:val="FFFFFF" w:themeColor="background1"/>
               </w:rPr>
-              <w:endnoteReference w:id="1"/>
+              <w:endnoteReference w:id="2"/>
             </w:r>
           </w:p>
         </w:tc>
@@ -1603,7 +1628,13 @@
     </w:p>
     <w:p>
       <w:r>
-        <w:t xml:space="preserve">The raw weather data was modified using Python/Panads to strip excess data attributes.  Only </w:t>
+        <w:t>The raw weather data was modified using Python/</w:t>
+      </w:r>
+      <w:r>
+        <w:t>Pandas</w:t>
+      </w:r>
+      <w:r>
+        <w:t xml:space="preserve"> to strip excess data attributes.  Only </w:t>
       </w:r>
       <w:r>
         <w:t>date, average</w:t>
@@ -1615,7 +1646,7 @@
         <w:t xml:space="preserve">pulled forward.  Using </w:t>
       </w:r>
       <w:r>
-        <w:t>Pandas</w:t>
+        <w:t>Pandas,</w:t>
       </w:r>
       <w:r>
         <w:t xml:space="preserve"> the null values for Event were updated to “Clear”.  </w:t>
@@ -1688,14 +1719,27 @@
       <w:r>
         <w:t xml:space="preserve">Table </w:t>
       </w:r>
-      <w:fldSimple w:instr=" SEQ Table \* ARABIC ">
-        <w:r>
-          <w:rPr>
-            <w:noProof/>
-          </w:rPr>
-          <w:t>2</w:t>
-        </w:r>
-      </w:fldSimple>
+      <w:r>
+        <w:fldChar w:fldCharType="begin"/>
+      </w:r>
+      <w:r>
+        <w:instrText xml:space="preserve"> SEQ Table \* ARABIC </w:instrText>
+      </w:r>
+      <w:r>
+        <w:fldChar w:fldCharType="separate"/>
+      </w:r>
+      <w:r>
+        <w:rPr>
+          <w:noProof/>
+        </w:rPr>
+        <w:t>2</w:t>
+      </w:r>
+      <w:r>
+        <w:rPr>
+          <w:noProof/>
+        </w:rPr>
+        <w:fldChar w:fldCharType="end"/>
+      </w:r>
       <w:r>
         <w:t xml:space="preserve"> - Temperature vs Number of Crimes</w:t>
       </w:r>
@@ -1816,6 +1860,7 @@
     <w:p>
       <w:pPr>
         <w:keepNext/>
+        <w:jc w:val="center"/>
       </w:pPr>
       <w:r>
         <w:rPr>
@@ -1896,14 +1941,27 @@
       <w:r>
         <w:t xml:space="preserve">Figure </w:t>
       </w:r>
-      <w:fldSimple w:instr=" SEQ Figure \* ARABIC ">
-        <w:r>
-          <w:rPr>
-            <w:noProof/>
-          </w:rPr>
-          <w:t>1</w:t>
-        </w:r>
-      </w:fldSimple>
+      <w:r>
+        <w:fldChar w:fldCharType="begin"/>
+      </w:r>
+      <w:r>
+        <w:instrText xml:space="preserve"> SEQ Figure \* ARABIC </w:instrText>
+      </w:r>
+      <w:r>
+        <w:fldChar w:fldCharType="separate"/>
+      </w:r>
+      <w:r>
+        <w:rPr>
+          <w:noProof/>
+        </w:rPr>
+        <w:t>1</w:t>
+      </w:r>
+      <w:r>
+        <w:rPr>
+          <w:noProof/>
+        </w:rPr>
+        <w:fldChar w:fldCharType="end"/>
+      </w:r>
       <w:r>
         <w:t xml:space="preserve"> - </w:t>
       </w:r>
@@ -1914,10 +1972,66 @@
         <w:t xml:space="preserve"> Crime type by Temperature</w:t>
       </w:r>
     </w:p>
-    <w:p/>
+    <w:p>
+      <w:r>
+        <w:t>View</w:t>
+      </w:r>
+      <w:r>
+        <w:t>ing</w:t>
+      </w:r>
+      <w:r>
+        <w:t xml:space="preserve"> Figure 1</w:t>
+      </w:r>
+      <w:r>
+        <w:t xml:space="preserve">, we can see a clear upward movement for both the </w:t>
+      </w:r>
+      <w:r>
+        <w:t>Property</w:t>
+      </w:r>
+      <w:r>
+        <w:t xml:space="preserve"> and Violent crime types.  If we </w:t>
+      </w:r>
+      <w:r>
+        <w:t>isolate these two crime types</w:t>
+      </w:r>
+      <w:r>
+        <w:t xml:space="preserve"> (see </w:t>
+      </w:r>
+      <w:r>
+        <w:fldChar w:fldCharType="begin"/>
+      </w:r>
+      <w:r>
+        <w:instrText xml:space="preserve"> REF _Ref510560449 \h </w:instrText>
+      </w:r>
+      <w:r>
+        <w:fldChar w:fldCharType="separate"/>
+      </w:r>
+      <w:r>
+        <w:t xml:space="preserve">Figure </w:t>
+      </w:r>
+      <w:r>
+        <w:rPr>
+          <w:noProof/>
+        </w:rPr>
+        <w:t>2</w:t>
+      </w:r>
+      <w:r>
+        <w:t xml:space="preserve"> - Chicago's most effected types of crime</w:t>
+      </w:r>
+      <w:r>
+        <w:fldChar w:fldCharType="end"/>
+      </w:r>
+      <w:r>
+        <w:t>), we</w:t>
+      </w:r>
+      <w:r>
+        <w:t xml:space="preserve"> see more dramatic correlation.</w:t>
+      </w:r>
+    </w:p>
     <w:p>
       <w:pPr>
         <w:keepNext/>
+        <w:jc w:val="center"/>
       </w:pPr>
       <w:r>
         <w:rPr>
@@ -1994,37 +2108,34 @@
       <w:pPr>
         <w:pStyle w:val="Caption"/>
       </w:pPr>
+      <w:bookmarkStart w:id="6" w:name="_Ref510560449"/>
       <w:r>
         <w:t xml:space="preserve">Figure </w:t>
       </w:r>
-      <w:r>
-        <w:fldChar w:fldCharType="begin"/>
-      </w:r>
-      <w:r>
-        <w:instrText xml:space="preserve"> SEQ Figure \* ARABIC </w:instrText>
-      </w:r>
-      <w:r>
-        <w:fldChar w:fldCharType="separate"/>
-      </w:r>
-      <w:r>
-        <w:rPr>
-          <w:noProof/>
-        </w:rPr>
-        <w:t>2</w:t>
-      </w:r>
-      <w:r>
-        <w:rPr>
-          <w:noProof/>
-        </w:rPr>
-        <w:fldChar w:fldCharType="end"/>
-      </w:r>
+      <w:fldSimple w:instr=" SEQ Figure \* ARABIC ">
+        <w:r>
+          <w:rPr>
+            <w:noProof/>
+          </w:rPr>
+          <w:t>2</w:t>
+        </w:r>
+      </w:fldSimple>
       <w:r>
         <w:t xml:space="preserve"> - Chicago's most effected types of crime</w:t>
       </w:r>
-    </w:p>
-    <w:p>
-      <w:pPr>
-        <w:keepNext/>
+      <w:bookmarkEnd w:id="6"/>
+    </w:p>
+    <w:p>
+      <w:r>
+        <w:t xml:space="preserve">Unlike Chicago, Los Angeles does not exhibit such a dramatic correlation.  </w:t>
+      </w:r>
+      <w:r>
+        <w:t>As the temperature range is shorter the crime counts seem relatively consistent.</w:t>
+      </w:r>
+    </w:p>
+    <w:p>
+      <w:pPr>
+        <w:jc w:val="center"/>
       </w:pPr>
       <w:r>
         <w:rPr>
@@ -2032,7 +2143,7 @@
         </w:rPr>
         <w:lastRenderedPageBreak/>
         <w:drawing>
-          <wp:inline distT="0" distB="0" distL="0" distR="0" wp14:anchorId="0C12D5D3" wp14:editId="30636C9D">
+          <wp:inline distT="0" distB="0" distL="0" distR="0" wp14:anchorId="7F45340B" wp14:editId="1CEA857B">
             <wp:extent cx="2682096" cy="1867077"/>
             <wp:effectExtent l="685800" t="114300" r="118745" b="171450"/>
             <wp:docPr id="17" name="Picture 17" descr="Screen Clipping"/>
@@ -2105,19 +2216,42 @@
       <w:r>
         <w:t xml:space="preserve">Figure </w:t>
       </w:r>
-      <w:fldSimple w:instr=" SEQ Figure \* ARABIC ">
-        <w:r>
-          <w:rPr>
-            <w:noProof/>
-          </w:rPr>
-          <w:t>3</w:t>
-        </w:r>
-      </w:fldSimple>
+      <w:r>
+        <w:fldChar w:fldCharType="begin"/>
+      </w:r>
+      <w:r>
+        <w:instrText xml:space="preserve"> SEQ Figure \* ARABIC </w:instrText>
+      </w:r>
+      <w:r>
+        <w:fldChar w:fldCharType="separate"/>
+      </w:r>
+      <w:r>
+        <w:rPr>
+          <w:noProof/>
+        </w:rPr>
+        <w:t>3</w:t>
+      </w:r>
+      <w:r>
+        <w:rPr>
+          <w:noProof/>
+        </w:rPr>
+        <w:fldChar w:fldCharType="end"/>
+      </w:r>
       <w:r>
         <w:t xml:space="preserve"> - Los Angeles Crime type by Temperature</w:t>
       </w:r>
     </w:p>
-    <w:p/>
+    <w:p>
+      <w:r>
+        <w:t xml:space="preserve">However, after isolating the </w:t>
+      </w:r>
+      <w:r>
+        <w:t>two highest volume crime types, we can only see a positive correlation with</w:t>
+      </w:r>
+      <w:r>
+        <w:t xml:space="preserve"> one type: Violent.  </w:t>
+      </w:r>
+    </w:p>
     <w:p>
       <w:pPr>
         <w:keepNext/>
@@ -2127,10 +2261,10 @@
           <w:noProof/>
         </w:rPr>
         <w:drawing>
-          <wp:inline distT="0" distB="0" distL="0" distR="0" wp14:anchorId="323ECE69" wp14:editId="3D080C5C">
-            <wp:extent cx="3142984" cy="2194670"/>
-            <wp:effectExtent l="742950" t="114300" r="114935" b="167640"/>
-            <wp:docPr id="2" name="Picture 2" descr="Screen Clipping"/>
+          <wp:inline distT="0" distB="0" distL="0" distR="0" wp14:anchorId="2017949F" wp14:editId="1D8D8D47">
+            <wp:extent cx="3805265" cy="2690832"/>
+            <wp:effectExtent l="876300" t="114300" r="119380" b="186055"/>
+            <wp:docPr id="9" name="Picture 9"/>
             <wp:cNvGraphicFramePr>
               <a:graphicFrameLocks xmlns:a="http://schemas.openxmlformats.org/drawingml/2006/main" noChangeAspect="1"/>
             </wp:cNvGraphicFramePr>
@@ -2138,11 +2272,11 @@
               <a:graphicData uri="http://schemas.openxmlformats.org/drawingml/2006/picture">
                 <pic:pic xmlns:pic="http://schemas.openxmlformats.org/drawingml/2006/picture">
                   <pic:nvPicPr>
-                    <pic:cNvPr id="2" name="CB8F1D4.tmp"/>
+                    <pic:cNvPr id="9" name="3D85097.tmp"/>
                     <pic:cNvPicPr/>
                   </pic:nvPicPr>
                   <pic:blipFill>
-                    <a:blip r:embed="rId32" cstate="print">
+                    <a:blip r:embed="rId32">
                       <a:extLst>
                         <a:ext uri="{28A0092B-C50C-407E-A947-70E740481C1C}">
                           <a14:useLocalDpi xmlns:a14="http://schemas.microsoft.com/office/drawing/2010/main" val="0"/>
@@ -2156,7 +2290,7 @@
                   <pic:spPr>
                     <a:xfrm>
                       <a:off x="0" y="0"/>
-                      <a:ext cx="3147484" cy="2197812"/>
+                      <a:ext cx="3805265" cy="2690832"/>
                     </a:xfrm>
                     <a:prstGeom prst="rect">
                       <a:avLst/>
@@ -2200,48 +2334,228 @@
       <w:r>
         <w:t xml:space="preserve">Figure </w:t>
       </w:r>
-      <w:r>
-        <w:fldChar w:fldCharType="begin"/>
-      </w:r>
-      <w:r>
-        <w:instrText xml:space="preserve"> SEQ Figure \* ARABIC </w:instrText>
-      </w:r>
-      <w:r>
-        <w:fldChar w:fldCharType="separate"/>
-      </w:r>
+      <w:fldSimple w:instr=" SEQ Figure \* ARABIC ">
+        <w:r>
+          <w:rPr>
+            <w:noProof/>
+          </w:rPr>
+          <w:t>4</w:t>
+        </w:r>
+      </w:fldSimple>
+      <w:r>
+        <w:t xml:space="preserve"> - Los Angeles </w:t>
+      </w:r>
+      <w:r>
+        <w:t>most effected types of crime</w:t>
+      </w:r>
+    </w:p>
+    <w:p>
+      <w:pPr>
+        <w:pStyle w:val="Heading3"/>
+      </w:pPr>
+      <w:r>
+        <w:t>Does weather affect crime incidence?</w:t>
+      </w:r>
+    </w:p>
+    <w:p>
+      <w:r>
+        <w:t>When we review</w:t>
+      </w:r>
+      <w:r>
+        <w:t xml:space="preserve"> the data for weather events instead of temperature, we find that the </w:t>
+      </w:r>
+      <w:r>
+        <w:t>results relatively stagnant for Los Angeles.</w:t>
+      </w:r>
+    </w:p>
+    <w:p>
+      <w:pPr>
+        <w:keepNext/>
+        <w:jc w:val="center"/>
+      </w:pPr>
       <w:r>
         <w:rPr>
           <w:noProof/>
         </w:rPr>
-        <w:t>4</w:t>
-      </w:r>
+        <w:lastRenderedPageBreak/>
+        <w:drawing>
+          <wp:inline distT="0" distB="0" distL="0" distR="0" wp14:anchorId="5919DE0C" wp14:editId="6DEF0594">
+            <wp:extent cx="4314857" cy="2962297"/>
+            <wp:effectExtent l="152400" t="152400" r="371475" b="371475"/>
+            <wp:docPr id="3" name="Picture 3"/>
+            <wp:cNvGraphicFramePr>
+              <a:graphicFrameLocks xmlns:a="http://schemas.openxmlformats.org/drawingml/2006/main" noChangeAspect="1"/>
+            </wp:cNvGraphicFramePr>
+            <a:graphic xmlns:a="http://schemas.openxmlformats.org/drawingml/2006/main">
+              <a:graphicData uri="http://schemas.openxmlformats.org/drawingml/2006/picture">
+                <pic:pic xmlns:pic="http://schemas.openxmlformats.org/drawingml/2006/picture">
+                  <pic:nvPicPr>
+                    <pic:cNvPr id="3" name="3D8F436.tmp"/>
+                    <pic:cNvPicPr/>
+                  </pic:nvPicPr>
+                  <pic:blipFill>
+                    <a:blip r:embed="rId33">
+                      <a:extLst>
+                        <a:ext uri="{28A0092B-C50C-407E-A947-70E740481C1C}">
+                          <a14:useLocalDpi xmlns:a14="http://schemas.microsoft.com/office/drawing/2010/main" val="0"/>
+                        </a:ext>
+                      </a:extLst>
+                    </a:blip>
+                    <a:stretch>
+                      <a:fillRect/>
+                    </a:stretch>
+                  </pic:blipFill>
+                  <pic:spPr>
+                    <a:xfrm>
+                      <a:off x="0" y="0"/>
+                      <a:ext cx="4314857" cy="2962297"/>
+                    </a:xfrm>
+                    <a:prstGeom prst="rect">
+                      <a:avLst/>
+                    </a:prstGeom>
+                    <a:ln>
+                      <a:noFill/>
+                    </a:ln>
+                    <a:effectLst>
+                      <a:outerShdw blurRad="292100" dist="139700" dir="2700000" algn="tl" rotWithShape="0">
+                        <a:srgbClr val="333333">
+                          <a:alpha val="65000"/>
+                        </a:srgbClr>
+                      </a:outerShdw>
+                    </a:effectLst>
+                  </pic:spPr>
+                </pic:pic>
+              </a:graphicData>
+            </a:graphic>
+          </wp:inline>
+        </w:drawing>
+      </w:r>
+    </w:p>
+    <w:p>
+      <w:pPr>
+        <w:pStyle w:val="Caption"/>
+      </w:pPr>
+      <w:r>
+        <w:t xml:space="preserve">Figure </w:t>
+      </w:r>
+      <w:fldSimple w:instr=" SEQ Figure \* ARABIC ">
+        <w:r>
+          <w:rPr>
+            <w:noProof/>
+          </w:rPr>
+          <w:t>5</w:t>
+        </w:r>
+      </w:fldSimple>
+      <w:r>
+        <w:t xml:space="preserve"> - Los Angeles crime by weather Event</w:t>
+      </w:r>
+    </w:p>
+    <w:p>
+      <w:r>
+        <w:t>Chicago does exhibit some variation</w:t>
+      </w:r>
+      <w:r>
+        <w:t xml:space="preserve"> based on weather event, but</w:t>
+      </w:r>
+      <w:r>
+        <w:t xml:space="preserve"> nothing as dramatic as the correlation of crime to temperature.</w:t>
+      </w:r>
+    </w:p>
+    <w:p>
+      <w:pPr>
+        <w:keepNext/>
+        <w:jc w:val="center"/>
+      </w:pPr>
       <w:r>
         <w:rPr>
           <w:noProof/>
         </w:rPr>
-        <w:fldChar w:fldCharType="end"/>
-      </w:r>
-      <w:r>
-        <w:t xml:space="preserve"> - Los Angeles </w:t>
-      </w:r>
-      <w:r>
-        <w:t>most effected types of crime</w:t>
+        <w:drawing>
+          <wp:inline distT="0" distB="0" distL="0" distR="0" wp14:anchorId="651A70BC" wp14:editId="0D50B0DF">
+            <wp:extent cx="5486288" cy="2272961"/>
+            <wp:effectExtent l="152400" t="152400" r="362585" b="356235"/>
+            <wp:docPr id="8" name="Picture 8"/>
+            <wp:cNvGraphicFramePr>
+              <a:graphicFrameLocks xmlns:a="http://schemas.openxmlformats.org/drawingml/2006/main" noChangeAspect="1"/>
+            </wp:cNvGraphicFramePr>
+            <a:graphic xmlns:a="http://schemas.openxmlformats.org/drawingml/2006/main">
+              <a:graphicData uri="http://schemas.openxmlformats.org/drawingml/2006/picture">
+                <pic:pic xmlns:pic="http://schemas.openxmlformats.org/drawingml/2006/picture">
+                  <pic:nvPicPr>
+                    <pic:cNvPr id="8" name="3D8B10F.tmp"/>
+                    <pic:cNvPicPr/>
+                  </pic:nvPicPr>
+                  <pic:blipFill rotWithShape="1">
+                    <a:blip r:embed="rId34" cstate="print">
+                      <a:extLst>
+                        <a:ext uri="{28A0092B-C50C-407E-A947-70E740481C1C}">
+                          <a14:useLocalDpi xmlns:a14="http://schemas.microsoft.com/office/drawing/2010/main" val="0"/>
+                        </a:ext>
+                      </a:extLst>
+                    </a:blip>
+                    <a:srcRect t="2730" b="-1"/>
+                    <a:stretch/>
+                  </pic:blipFill>
+                  <pic:spPr bwMode="auto">
+                    <a:xfrm>
+                      <a:off x="0" y="0"/>
+                      <a:ext cx="5486400" cy="2273007"/>
+                    </a:xfrm>
+                    <a:prstGeom prst="rect">
+                      <a:avLst/>
+                    </a:prstGeom>
+                    <a:ln>
+                      <a:noFill/>
+                    </a:ln>
+                    <a:effectLst>
+                      <a:outerShdw blurRad="292100" dist="139700" dir="2700000" algn="tl" rotWithShape="0">
+                        <a:srgbClr val="333333">
+                          <a:alpha val="65000"/>
+                        </a:srgbClr>
+                      </a:outerShdw>
+                    </a:effectLst>
+                    <a:extLst>
+                      <a:ext uri="{53640926-AAD7-44D8-BBD7-CCE9431645EC}">
+                        <a14:shadowObscured xmlns:a14="http://schemas.microsoft.com/office/drawing/2010/main"/>
+                      </a:ext>
+                    </a:extLst>
+                  </pic:spPr>
+                </pic:pic>
+              </a:graphicData>
+            </a:graphic>
+          </wp:inline>
+        </w:drawing>
+      </w:r>
+    </w:p>
+    <w:p>
+      <w:pPr>
+        <w:pStyle w:val="Caption"/>
+      </w:pPr>
+      <w:r>
+        <w:t xml:space="preserve">Figure </w:t>
+      </w:r>
+      <w:fldSimple w:instr=" SEQ Figure \* ARABIC ">
+        <w:r>
+          <w:rPr>
+            <w:noProof/>
+          </w:rPr>
+          <w:t>6</w:t>
+        </w:r>
+      </w:fldSimple>
+      <w:r>
+        <w:t xml:space="preserve"> - Chicago </w:t>
+      </w:r>
+      <w:r>
+        <w:t>crime by weather Event</w:t>
       </w:r>
     </w:p>
     <w:p/>
     <w:p>
       <w:pPr>
-        <w:pStyle w:val="Heading3"/>
-      </w:pPr>
-      <w:r>
-        <w:t>Does weather affect crime incidence?</w:t>
-      </w:r>
-    </w:p>
-    <w:p>
-      <w:pPr>
         <w:pStyle w:val="Heading1"/>
       </w:pPr>
       <w:r>
+        <w:lastRenderedPageBreak/>
         <w:t>Conclusions</w:t>
       </w:r>
     </w:p>
@@ -2250,35 +2564,51 @@
         <w:t>W</w:t>
       </w:r>
       <w:r>
-        <w:t xml:space="preserve">hile we cannot conclude that weather causes crime, we can support there is a correlation to the weather </w:t>
-      </w:r>
-      <w:r>
-        <w:t xml:space="preserve">on crime.  Some crimes will happen due to some other driving force apart from weather.  However, we </w:t>
-      </w:r>
-      <w:r>
-        <w:t xml:space="preserve">have </w:t>
-      </w:r>
-      <w:r>
-        <w:t>sufficient</w:t>
-      </w:r>
-      <w:r>
-        <w:t xml:space="preserve"> data to support that </w:t>
-      </w:r>
-      <w:r>
-        <w:t xml:space="preserve">moderate </w:t>
-      </w:r>
-      <w:r>
-        <w:t>temperatures</w:t>
-      </w:r>
-      <w:r>
-        <w:t xml:space="preserve"> </w:t>
-      </w:r>
+        <w:t xml:space="preserve">hile we cannot conclude that weather </w:t>
+      </w:r>
+      <w:proofErr w:type="gramStart"/>
+      <w:r>
+        <w:t xml:space="preserve">actually </w:t>
+      </w:r>
+      <w:r>
+        <w:t>causes</w:t>
+      </w:r>
+      <w:proofErr w:type="gramEnd"/>
+      <w:r>
+        <w:t xml:space="preserve"> crime, we can support there is a correlation </w:t>
+      </w:r>
+      <w:r>
+        <w:t>between</w:t>
+      </w:r>
+      <w:r>
+        <w:t xml:space="preserve"> weather </w:t>
+      </w:r>
+      <w:r>
+        <w:t>and</w:t>
+      </w:r>
+      <w:r>
+        <w:t xml:space="preserve"> crime.  Some crimes will </w:t>
+      </w:r>
+      <w:r>
+        <w:t xml:space="preserve">continue to </w:t>
+      </w:r>
+      <w:r>
+        <w:t>happen due to other driving force</w:t>
+      </w:r>
+      <w:r>
+        <w:t>(s)</w:t>
+      </w:r>
+      <w:r>
+        <w:t xml:space="preserve"> apart from weather.  </w:t>
+      </w:r>
+      <w:bookmarkStart w:id="7" w:name="_GoBack"/>
+      <w:bookmarkEnd w:id="7"/>
     </w:p>
     <w:p/>
     <w:p>
       <w:pPr>
         <w:sectPr>
-          <w:headerReference w:type="first" r:id="rId33"/>
+          <w:headerReference w:type="first" r:id="rId35"/>
           <w:pgSz w:w="12240" w:h="15840"/>
           <w:pgMar w:top="1728" w:right="1800" w:bottom="1440" w:left="1800" w:header="720" w:footer="720" w:gutter="0"/>
           <w:pgNumType w:start="0"/>
@@ -2467,8 +2797,6 @@
                 <w:t>. (2018, March 21). Retrieved from Underweather.com: https://www.wunderground.com/history/airport/KCQT/2015/1/1/CustomHistory.html?dayend=31&amp;monthend=12&amp;yearend=2017&amp;req_city=&amp;req_state=&amp;req_statename=&amp;reqdb.zip=&amp;reqdb.magic=&amp;reqdb.wmo=</w:t>
               </w:r>
             </w:p>
-            <w:bookmarkStart w:id="6" w:name="_GoBack"/>
-            <w:bookmarkEnd w:id="6"/>
             <w:p>
               <w:r>
                 <w:rPr>
@@ -2518,7 +2846,14 @@
       </w:r>
     </w:p>
   </w:endnote>
-  <w:endnote w:id="1">
+  <w:endnote w:type="continuationNotice" w:id="1">
+    <w:p>
+      <w:pPr>
+        <w:spacing w:before="0" w:after="0" w:line="240" w:lineRule="auto"/>
+      </w:pPr>
+    </w:p>
+  </w:endnote>
+  <w:endnote w:id="2">
     <w:p>
       <w:pPr>
         <w:pStyle w:val="EndnoteText"/>
@@ -2541,16 +2876,6 @@
 </file>
 
 <file path=word/footer1.xml><?xml version="1.0" encoding="utf-8"?>
-<w:ftr xmlns:wpc="http://schemas.microsoft.com/office/word/2010/wordprocessingCanvas" xmlns:cx="http://schemas.microsoft.com/office/drawing/2014/chartex" xmlns:cx1="http://schemas.microsoft.com/office/drawing/2015/9/8/chartex" xmlns:cx2="http://schemas.microsoft.com/office/drawing/2015/10/21/chartex" xmlns:cx3="http://schemas.microsoft.com/office/drawing/2016/5/9/chartex" xmlns:cx4="http://schemas.microsoft.com/office/drawing/2016/5/10/chartex" xmlns:cx5="http://schemas.microsoft.com/office/drawing/2016/5/11/chartex" xmlns:cx6="http://schemas.microsoft.com/office/drawing/2016/5/12/chartex" xmlns:cx7="http://schemas.microsoft.com/office/drawing/2016/5/13/chartex" xmlns:cx8="http://schemas.microsoft.com/office/drawing/2016/5/14/chartex" xmlns:mc="http://schemas.openxmlformats.org/markup-compatibility/2006" xmlns:aink="http://schemas.microsoft.com/office/drawing/2016/ink" xmlns:am3d="http://schemas.microsoft.com/office/drawing/2017/model3d" xmlns:o="urn:schemas-microsoft-com:office:office" xmlns:r="http://schemas.openxmlformats.org/officeDocument/2006/relationships" xmlns:m="http://schemas.openxmlformats.org/officeDocument/2006/math" xmlns:v="urn:schemas-microsoft-com:vml" xmlns:wp14="http://schemas.microsoft.com/office/word/2010/wordprocessingDrawing" xmlns:wp="http://schemas.openxmlformats.org/drawingml/2006/wordprocessingDrawing" xmlns:w10="urn:schemas-microsoft-com:office:word" xmlns:w="http://schemas.openxmlformats.org/wordprocessingml/2006/main" xmlns:w14="http://schemas.microsoft.com/office/word/2010/wordml" xmlns:w15="http://schemas.microsoft.com/office/word/2012/wordml" xmlns:w16cid="http://schemas.microsoft.com/office/word/2016/wordml/cid" xmlns:w16se="http://schemas.microsoft.com/office/word/2015/wordml/symex" xmlns:wpg="http://schemas.microsoft.com/office/word/2010/wordprocessingGroup" xmlns:wpi="http://schemas.microsoft.com/office/word/2010/wordprocessingInk" xmlns:wne="http://schemas.microsoft.com/office/word/2006/wordml" xmlns:wps="http://schemas.microsoft.com/office/word/2010/wordprocessingShape" mc:Ignorable="w14 w15 w16se w16cid wp14">
-  <w:p>
-    <w:pPr>
-      <w:pStyle w:val="Footer"/>
-    </w:pPr>
-  </w:p>
-</w:ftr>
-</file>
-
-<file path=word/footer2.xml><?xml version="1.0" encoding="utf-8"?>
 <w:ftr xmlns:wpc="http://schemas.microsoft.com/office/word/2010/wordprocessingCanvas" xmlns:cx="http://schemas.microsoft.com/office/drawing/2014/chartex" xmlns:cx1="http://schemas.microsoft.com/office/drawing/2015/9/8/chartex" xmlns:cx2="http://schemas.microsoft.com/office/drawing/2015/10/21/chartex" xmlns:cx3="http://schemas.microsoft.com/office/drawing/2016/5/9/chartex" xmlns:cx4="http://schemas.microsoft.com/office/drawing/2016/5/10/chartex" xmlns:cx5="http://schemas.microsoft.com/office/drawing/2016/5/11/chartex" xmlns:cx6="http://schemas.microsoft.com/office/drawing/2016/5/12/chartex" xmlns:cx7="http://schemas.microsoft.com/office/drawing/2016/5/13/chartex" xmlns:cx8="http://schemas.microsoft.com/office/drawing/2016/5/14/chartex" xmlns:mc="http://schemas.openxmlformats.org/markup-compatibility/2006" xmlns:aink="http://schemas.microsoft.com/office/drawing/2016/ink" xmlns:am3d="http://schemas.microsoft.com/office/drawing/2017/model3d" xmlns:o="urn:schemas-microsoft-com:office:office" xmlns:r="http://schemas.openxmlformats.org/officeDocument/2006/relationships" xmlns:m="http://schemas.openxmlformats.org/officeDocument/2006/math" xmlns:v="urn:schemas-microsoft-com:vml" xmlns:wp14="http://schemas.microsoft.com/office/word/2010/wordprocessingDrawing" xmlns:wp="http://schemas.openxmlformats.org/drawingml/2006/wordprocessingDrawing" xmlns:w10="urn:schemas-microsoft-com:office:word" xmlns:w="http://schemas.openxmlformats.org/wordprocessingml/2006/main" xmlns:w14="http://schemas.microsoft.com/office/word/2010/wordml" xmlns:w15="http://schemas.microsoft.com/office/word/2012/wordml" xmlns:w16cid="http://schemas.microsoft.com/office/word/2016/wordml/cid" xmlns:w16se="http://schemas.microsoft.com/office/word/2015/wordml/symex" xmlns:wpg="http://schemas.microsoft.com/office/word/2010/wordprocessingGroup" xmlns:wpi="http://schemas.microsoft.com/office/word/2010/wordprocessingInk" xmlns:wne="http://schemas.microsoft.com/office/word/2006/wordml" xmlns:wps="http://schemas.microsoft.com/office/word/2010/wordprocessingShape" mc:Ignorable="w14 w15 w16se w16cid wp14">
   <w:p>
     <w:pPr>
@@ -2581,16 +2906,6 @@
 </w:ftr>
 </file>
 
-<file path=word/footer3.xml><?xml version="1.0" encoding="utf-8"?>
-<w:ftr xmlns:wpc="http://schemas.microsoft.com/office/word/2010/wordprocessingCanvas" xmlns:cx="http://schemas.microsoft.com/office/drawing/2014/chartex" xmlns:cx1="http://schemas.microsoft.com/office/drawing/2015/9/8/chartex" xmlns:cx2="http://schemas.microsoft.com/office/drawing/2015/10/21/chartex" xmlns:cx3="http://schemas.microsoft.com/office/drawing/2016/5/9/chartex" xmlns:cx4="http://schemas.microsoft.com/office/drawing/2016/5/10/chartex" xmlns:cx5="http://schemas.microsoft.com/office/drawing/2016/5/11/chartex" xmlns:cx6="http://schemas.microsoft.com/office/drawing/2016/5/12/chartex" xmlns:cx7="http://schemas.microsoft.com/office/drawing/2016/5/13/chartex" xmlns:cx8="http://schemas.microsoft.com/office/drawing/2016/5/14/chartex" xmlns:mc="http://schemas.openxmlformats.org/markup-compatibility/2006" xmlns:aink="http://schemas.microsoft.com/office/drawing/2016/ink" xmlns:am3d="http://schemas.microsoft.com/office/drawing/2017/model3d" xmlns:o="urn:schemas-microsoft-com:office:office" xmlns:r="http://schemas.openxmlformats.org/officeDocument/2006/relationships" xmlns:m="http://schemas.openxmlformats.org/officeDocument/2006/math" xmlns:v="urn:schemas-microsoft-com:vml" xmlns:wp14="http://schemas.microsoft.com/office/word/2010/wordprocessingDrawing" xmlns:wp="http://schemas.openxmlformats.org/drawingml/2006/wordprocessingDrawing" xmlns:w10="urn:schemas-microsoft-com:office:word" xmlns:w="http://schemas.openxmlformats.org/wordprocessingml/2006/main" xmlns:w14="http://schemas.microsoft.com/office/word/2010/wordml" xmlns:w15="http://schemas.microsoft.com/office/word/2012/wordml" xmlns:w16cid="http://schemas.microsoft.com/office/word/2016/wordml/cid" xmlns:w16se="http://schemas.microsoft.com/office/word/2015/wordml/symex" xmlns:wpg="http://schemas.microsoft.com/office/word/2010/wordprocessingGroup" xmlns:wpi="http://schemas.microsoft.com/office/word/2010/wordprocessingInk" xmlns:wne="http://schemas.microsoft.com/office/word/2006/wordml" xmlns:wps="http://schemas.microsoft.com/office/word/2010/wordprocessingShape" mc:Ignorable="w14 w15 w16se w16cid wp14">
-  <w:p>
-    <w:pPr>
-      <w:pStyle w:val="Footer"/>
-    </w:pPr>
-  </w:p>
-</w:ftr>
-</file>
-
 <file path=word/footnotes.xml><?xml version="1.0" encoding="utf-8"?>
 <w:footnotes xmlns:wpc="http://schemas.microsoft.com/office/word/2010/wordprocessingCanvas" xmlns:cx="http://schemas.microsoft.com/office/drawing/2014/chartex" xmlns:cx1="http://schemas.microsoft.com/office/drawing/2015/9/8/chartex" xmlns:cx2="http://schemas.microsoft.com/office/drawing/2015/10/21/chartex" xmlns:cx3="http://schemas.microsoft.com/office/drawing/2016/5/9/chartex" xmlns:cx4="http://schemas.microsoft.com/office/drawing/2016/5/10/chartex" xmlns:cx5="http://schemas.microsoft.com/office/drawing/2016/5/11/chartex" xmlns:cx6="http://schemas.microsoft.com/office/drawing/2016/5/12/chartex" xmlns:cx7="http://schemas.microsoft.com/office/drawing/2016/5/13/chartex" xmlns:cx8="http://schemas.microsoft.com/office/drawing/2016/5/14/chartex" xmlns:mc="http://schemas.openxmlformats.org/markup-compatibility/2006" xmlns:aink="http://schemas.microsoft.com/office/drawing/2016/ink" xmlns:am3d="http://schemas.microsoft.com/office/drawing/2017/model3d" xmlns:o="urn:schemas-microsoft-com:office:office" xmlns:r="http://schemas.openxmlformats.org/officeDocument/2006/relationships" xmlns:m="http://schemas.openxmlformats.org/officeDocument/2006/math" xmlns:v="urn:schemas-microsoft-com:vml" xmlns:wp14="http://schemas.microsoft.com/office/word/2010/wordprocessingDrawing" xmlns:wp="http://schemas.openxmlformats.org/drawingml/2006/wordprocessingDrawing" xmlns:w10="urn:schemas-microsoft-com:office:word" xmlns:w="http://schemas.openxmlformats.org/wordprocessingml/2006/main" xmlns:w14="http://schemas.microsoft.com/office/word/2010/wordml" xmlns:w15="http://schemas.microsoft.com/office/word/2012/wordml" xmlns:w16cid="http://schemas.microsoft.com/office/word/2016/wordml/cid" xmlns:w16se="http://schemas.microsoft.com/office/word/2015/wordml/symex" xmlns:wpg="http://schemas.microsoft.com/office/word/2010/wordprocessingGroup" xmlns:wpi="http://schemas.microsoft.com/office/word/2010/wordprocessingInk" xmlns:wne="http://schemas.microsoft.com/office/word/2006/wordml" xmlns:wps="http://schemas.microsoft.com/office/word/2010/wordprocessingShape" mc:Ignorable="w14 w15 w16se w16cid wp14">
   <w:footnote w:type="separator" w:id="-1">
@@ -2613,7 +2928,14 @@
       </w:r>
     </w:p>
   </w:footnote>
-  <w:footnote w:id="1">
+  <w:footnote w:type="continuationNotice" w:id="1">
+    <w:p>
+      <w:pPr>
+        <w:spacing w:before="0" w:after="0" w:line="240" w:lineRule="auto"/>
+      </w:pPr>
+    </w:p>
+  </w:footnote>
+  <w:footnote w:id="2">
     <w:p>
       <w:pPr>
         <w:pStyle w:val="FootnoteText"/>
@@ -2640,7 +2962,21 @@
   <w:p>
     <w:pPr>
       <w:pStyle w:val="Header"/>
+      <w:pBdr>
+        <w:bottom w:val="single" w:sz="12" w:space="1" w:color="auto"/>
+      </w:pBdr>
     </w:pPr>
+  </w:p>
+  <w:p>
+    <w:pPr>
+      <w:pStyle w:val="Header"/>
+    </w:pPr>
+    <w:r>
+      <w:rPr>
+        <w:color w:val="007789" w:themeColor="accent1" w:themeShade="BF"/>
+      </w:rPr>
+      <w:t>Weather and Crime Data Analysis</w:t>
+    </w:r>
   </w:p>
 </w:hdr>
 </file>
@@ -2660,18 +2996,22 @@
   <w:p>
     <w:pPr>
       <w:pStyle w:val="Header"/>
+      <w:pBdr>
+        <w:bottom w:val="single" w:sz="12" w:space="1" w:color="auto"/>
+      </w:pBdr>
     </w:pPr>
   </w:p>
-</w:hdr>
-</file>
-
-<file path=word/header4.xml><?xml version="1.0" encoding="utf-8"?>
-<w:hdr xmlns:wpc="http://schemas.microsoft.com/office/word/2010/wordprocessingCanvas" xmlns:cx="http://schemas.microsoft.com/office/drawing/2014/chartex" xmlns:cx1="http://schemas.microsoft.com/office/drawing/2015/9/8/chartex" xmlns:cx2="http://schemas.microsoft.com/office/drawing/2015/10/21/chartex" xmlns:cx3="http://schemas.microsoft.com/office/drawing/2016/5/9/chartex" xmlns:cx4="http://schemas.microsoft.com/office/drawing/2016/5/10/chartex" xmlns:cx5="http://schemas.microsoft.com/office/drawing/2016/5/11/chartex" xmlns:cx6="http://schemas.microsoft.com/office/drawing/2016/5/12/chartex" xmlns:cx7="http://schemas.microsoft.com/office/drawing/2016/5/13/chartex" xmlns:cx8="http://schemas.microsoft.com/office/drawing/2016/5/14/chartex" xmlns:mc="http://schemas.openxmlformats.org/markup-compatibility/2006" xmlns:aink="http://schemas.microsoft.com/office/drawing/2016/ink" xmlns:am3d="http://schemas.microsoft.com/office/drawing/2017/model3d" xmlns:o="urn:schemas-microsoft-com:office:office" xmlns:r="http://schemas.openxmlformats.org/officeDocument/2006/relationships" xmlns:m="http://schemas.openxmlformats.org/officeDocument/2006/math" xmlns:v="urn:schemas-microsoft-com:vml" xmlns:wp14="http://schemas.microsoft.com/office/word/2010/wordprocessingDrawing" xmlns:wp="http://schemas.openxmlformats.org/drawingml/2006/wordprocessingDrawing" xmlns:w10="urn:schemas-microsoft-com:office:word" xmlns:w="http://schemas.openxmlformats.org/wordprocessingml/2006/main" xmlns:w14="http://schemas.microsoft.com/office/word/2010/wordml" xmlns:w15="http://schemas.microsoft.com/office/word/2012/wordml" xmlns:w16cid="http://schemas.microsoft.com/office/word/2016/wordml/cid" xmlns:w16se="http://schemas.microsoft.com/office/word/2015/wordml/symex" xmlns:wpg="http://schemas.microsoft.com/office/word/2010/wordprocessingGroup" xmlns:wpi="http://schemas.microsoft.com/office/word/2010/wordprocessingInk" xmlns:wne="http://schemas.microsoft.com/office/word/2006/wordml" xmlns:wps="http://schemas.microsoft.com/office/word/2010/wordprocessingShape" mc:Ignorable="w14 w15 w16se w16cid wp14">
   <w:p>
     <w:pPr>
       <w:pStyle w:val="Header"/>
+      <w:rPr>
+        <w:color w:val="007789" w:themeColor="accent1" w:themeShade="BF"/>
+      </w:rPr>
     </w:pPr>
     <w:r>
+      <w:rPr>
+        <w:color w:val="007789" w:themeColor="accent1" w:themeShade="BF"/>
+      </w:rPr>
       <w:t>Weather and Crime Data Analysis</w:t>
     </w:r>
   </w:p>
@@ -5215,7 +5555,7 @@
 </file>
 
 <file path=customXml/itemProps1.xml><?xml version="1.0" encoding="utf-8"?>
-<ds:datastoreItem xmlns:ds="http://schemas.openxmlformats.org/officeDocument/2006/customXml" ds:itemID="{AD771DDD-AAD3-44AF-9BFD-F3AB46505F85}">
+<ds:datastoreItem xmlns:ds="http://schemas.openxmlformats.org/officeDocument/2006/customXml" ds:itemID="{B9941C5D-B1D3-489F-B6EB-3A6A319782C5}">
   <ds:schemaRefs>
     <ds:schemaRef ds:uri="http://schemas.openxmlformats.org/officeDocument/2006/bibliography"/>
   </ds:schemaRefs>

</xml_diff>